<commit_message>
Updated latex with paragraph skeleton
</commit_message>
<xml_diff>
--- a/Documentation/PokeMongo Documentation - Copia.docx
+++ b/Documentation/PokeMongo Documentation - Copia.docx
@@ -5090,77 +5090,9 @@
       <w:bookmarkStart w:id="4" w:name="_Toc58939547"/>
       <w:r>
         <w:rPr>
-          <w:noProof/>
+          <w:rFonts w:eastAsia="Times New Roman"/>
         </w:rPr>
         <w:lastRenderedPageBreak/>
-        <w:drawing>
-          <wp:anchor distT="0" distB="0" distL="114300" distR="114300" simplePos="0" relativeHeight="251710464" behindDoc="1" locked="0" layoutInCell="1" allowOverlap="1" wp14:anchorId="51ED7091" wp14:editId="4B998A12">
-            <wp:simplePos x="0" y="0"/>
-            <wp:positionH relativeFrom="margin">
-              <wp:posOffset>-377190</wp:posOffset>
-            </wp:positionH>
-            <wp:positionV relativeFrom="paragraph">
-              <wp:posOffset>384175</wp:posOffset>
-            </wp:positionV>
-            <wp:extent cx="6877050" cy="7477125"/>
-            <wp:effectExtent l="0" t="0" r="0" b="9525"/>
-            <wp:wrapTight wrapText="bothSides">
-              <wp:wrapPolygon edited="0">
-                <wp:start x="0" y="0"/>
-                <wp:lineTo x="0" y="21572"/>
-                <wp:lineTo x="21540" y="21572"/>
-                <wp:lineTo x="21540" y="0"/>
-                <wp:lineTo x="0" y="0"/>
-              </wp:wrapPolygon>
-            </wp:wrapTight>
-            <wp:docPr id="6" name="Immagine 6"/>
-            <wp:cNvGraphicFramePr>
-              <a:graphicFrameLocks xmlns:a="http://schemas.openxmlformats.org/drawingml/2006/main" noChangeAspect="1"/>
-            </wp:cNvGraphicFramePr>
-            <a:graphic xmlns:a="http://schemas.openxmlformats.org/drawingml/2006/main">
-              <a:graphicData uri="http://schemas.openxmlformats.org/drawingml/2006/picture">
-                <pic:pic xmlns:pic="http://schemas.openxmlformats.org/drawingml/2006/picture">
-                  <pic:nvPicPr>
-                    <pic:cNvPr id="6" name="Immagine 6"/>
-                    <pic:cNvPicPr/>
-                  </pic:nvPicPr>
-                  <pic:blipFill>
-                    <a:blip r:embed="rId10" cstate="print">
-                      <a:extLst>
-                        <a:ext uri="{28A0092B-C50C-407E-A947-70E740481C1C}">
-                          <a14:useLocalDpi xmlns:a14="http://schemas.microsoft.com/office/drawing/2010/main" val="0"/>
-                        </a:ext>
-                      </a:extLst>
-                    </a:blip>
-                    <a:stretch>
-                      <a:fillRect/>
-                    </a:stretch>
-                  </pic:blipFill>
-                  <pic:spPr>
-                    <a:xfrm>
-                      <a:off x="0" y="0"/>
-                      <a:ext cx="6877050" cy="7477125"/>
-                    </a:xfrm>
-                    <a:prstGeom prst="rect">
-                      <a:avLst/>
-                    </a:prstGeom>
-                  </pic:spPr>
-                </pic:pic>
-              </a:graphicData>
-            </a:graphic>
-            <wp14:sizeRelH relativeFrom="margin">
-              <wp14:pctWidth>0</wp14:pctWidth>
-            </wp14:sizeRelH>
-            <wp14:sizeRelV relativeFrom="margin">
-              <wp14:pctHeight>0</wp14:pctHeight>
-            </wp14:sizeRelV>
-          </wp:anchor>
-        </w:drawing>
-      </w:r>
-      <w:r>
-        <w:rPr>
-          <w:rFonts w:eastAsia="Times New Roman"/>
-        </w:rPr>
         <w:t>2.1.2 UML Use Case Diagram</w:t>
       </w:r>
       <w:bookmarkEnd w:id="4"/>
@@ -5266,7 +5198,6 @@
       </w:pPr>
       <w:bookmarkStart w:id="5" w:name="_Toc58939548"/>
       <w:r>
-        <w:lastRenderedPageBreak/>
         <w:t xml:space="preserve">2.2 </w:t>
       </w:r>
       <w:r>
@@ -5585,7 +5516,7 @@
           <w:szCs w:val="28"/>
         </w:rPr>
       </w:pPr>
-      <w:hyperlink r:id="rId11" w:history="1">
+      <w:hyperlink r:id="rId10" w:history="1">
         <w:r>
           <w:rPr>
             <w:rStyle w:val="Hyperlink"/>
@@ -5604,7 +5535,7 @@
         </w:rPr>
         <w:t xml:space="preserve">, </w:t>
       </w:r>
-      <w:hyperlink r:id="rId12" w:history="1">
+      <w:hyperlink r:id="rId11" w:history="1">
         <w:r>
           <w:rPr>
             <w:rStyle w:val="Hyperlink"/>
@@ -5667,7 +5598,7 @@
           <w:szCs w:val="28"/>
         </w:rPr>
       </w:pPr>
-      <w:hyperlink r:id="rId13" w:history="1">
+      <w:hyperlink r:id="rId12" w:history="1">
         <w:r>
           <w:rPr>
             <w:rStyle w:val="Hyperlink"/>
@@ -5709,7 +5640,7 @@
           <w:szCs w:val="28"/>
         </w:rPr>
       </w:pPr>
-      <w:hyperlink r:id="rId14" w:history="1">
+      <w:hyperlink r:id="rId13" w:history="1">
         <w:r>
           <w:rPr>
             <w:rStyle w:val="Hyperlink"/>
@@ -6005,6 +5936,7 @@
           <w:sz w:val="28"/>
           <w:szCs w:val="28"/>
         </w:rPr>
+        <w:lastRenderedPageBreak/>
         <w:t>Volume of data</w:t>
       </w:r>
       <w:r>
@@ -6068,7 +6000,6 @@
           <w:sz w:val="32"/>
           <w:szCs w:val="26"/>
         </w:rPr>
-        <w:lastRenderedPageBreak/>
         <w:drawing>
           <wp:anchor distT="0" distB="0" distL="114300" distR="114300" simplePos="0" relativeHeight="251709440" behindDoc="1" locked="0" layoutInCell="1" allowOverlap="1" wp14:anchorId="56603D88" wp14:editId="2C6EBFF3">
             <wp:simplePos x="0" y="0"/>
@@ -6101,7 +6032,7 @@
                     <pic:cNvPicPr/>
                   </pic:nvPicPr>
                   <pic:blipFill>
-                    <a:blip r:embed="rId15">
+                    <a:blip r:embed="rId14">
                       <a:extLst>
                         <a:ext uri="{28A0092B-C50C-407E-A947-70E740481C1C}">
                           <a14:useLocalDpi xmlns:a14="http://schemas.microsoft.com/office/drawing/2010/main" val="0"/>
@@ -6539,7 +6470,6 @@
       </w:pPr>
       <w:bookmarkStart w:id="7" w:name="_Toc58939550"/>
       <w:r>
-        <w:lastRenderedPageBreak/>
         <w:t>2.5</w:t>
       </w:r>
       <w:r>
@@ -7540,6 +7470,7 @@
           <w:szCs w:val="28"/>
           <w:lang w:val="en-US"/>
         </w:rPr>
+        <w:lastRenderedPageBreak/>
         <w:t xml:space="preserve">Analytics: evolution on time of </w:t>
       </w:r>
       <w:r>
@@ -7614,7 +7545,6 @@
       </w:pPr>
       <w:bookmarkStart w:id="8" w:name="_Toc58939551"/>
       <w:r>
-        <w:lastRenderedPageBreak/>
         <w:t>3 Project Stage</w:t>
       </w:r>
       <w:bookmarkEnd w:id="8"/>
@@ -8008,7 +7938,6 @@
         <w:pStyle w:val="Heading2"/>
       </w:pPr>
       <w:r>
-        <w:lastRenderedPageBreak/>
         <w:t>3.2 Document Database</w:t>
       </w:r>
     </w:p>
@@ -9157,7 +9086,6 @@
         <w:pStyle w:val="Heading3"/>
       </w:pPr>
       <w:r>
-        <w:lastRenderedPageBreak/>
         <w:t>3.2.3 Collection</w:t>
       </w:r>
       <w:r>
@@ -9318,7 +9246,7 @@
                     <pic:cNvPicPr/>
                   </pic:nvPicPr>
                   <pic:blipFill rotWithShape="1">
-                    <a:blip r:embed="rId16">
+                    <a:blip r:embed="rId15">
                       <a:extLst>
                         <a:ext uri="{28A0092B-C50C-407E-A947-70E740481C1C}">
                           <a14:useLocalDpi xmlns:a14="http://schemas.microsoft.com/office/drawing/2010/main" val="0"/>
@@ -9801,7 +9729,7 @@
                     <pic:cNvPicPr/>
                   </pic:nvPicPr>
                   <pic:blipFill rotWithShape="1">
-                    <a:blip r:embed="rId17">
+                    <a:blip r:embed="rId16">
                       <a:extLst>
                         <a:ext uri="{28A0092B-C50C-407E-A947-70E740481C1C}">
                           <a14:useLocalDpi xmlns:a14="http://schemas.microsoft.com/office/drawing/2010/main" val="0"/>
@@ -10064,194 +9992,265 @@
     <w:p/>
     <w:p/>
     <w:p/>
+    <w:p>
+      <w:r>
+        <w:rPr>
+          <w:noProof/>
+        </w:rPr>
+        <w:lastRenderedPageBreak/>
+        <w:drawing>
+          <wp:anchor distT="0" distB="0" distL="114300" distR="114300" simplePos="0" relativeHeight="251710464" behindDoc="1" locked="0" layoutInCell="1" allowOverlap="1" wp14:anchorId="51ED7091" wp14:editId="0F733460">
+            <wp:simplePos x="0" y="0"/>
+            <wp:positionH relativeFrom="margin">
+              <wp:posOffset>-367665</wp:posOffset>
+            </wp:positionH>
+            <wp:positionV relativeFrom="paragraph">
+              <wp:posOffset>7034</wp:posOffset>
+            </wp:positionV>
+            <wp:extent cx="6877050" cy="7477125"/>
+            <wp:effectExtent l="0" t="0" r="0" b="9525"/>
+            <wp:wrapTight wrapText="bothSides">
+              <wp:wrapPolygon edited="0">
+                <wp:start x="0" y="0"/>
+                <wp:lineTo x="0" y="21572"/>
+                <wp:lineTo x="21540" y="21572"/>
+                <wp:lineTo x="21540" y="0"/>
+                <wp:lineTo x="0" y="0"/>
+              </wp:wrapPolygon>
+            </wp:wrapTight>
+            <wp:docPr id="6" name="Immagine 6"/>
+            <wp:cNvGraphicFramePr>
+              <a:graphicFrameLocks xmlns:a="http://schemas.openxmlformats.org/drawingml/2006/main" noChangeAspect="1"/>
+            </wp:cNvGraphicFramePr>
+            <a:graphic xmlns:a="http://schemas.openxmlformats.org/drawingml/2006/main">
+              <a:graphicData uri="http://schemas.openxmlformats.org/drawingml/2006/picture">
+                <pic:pic xmlns:pic="http://schemas.openxmlformats.org/drawingml/2006/picture">
+                  <pic:nvPicPr>
+                    <pic:cNvPr id="6" name="Immagine 6"/>
+                    <pic:cNvPicPr/>
+                  </pic:nvPicPr>
+                  <pic:blipFill>
+                    <a:blip r:embed="rId17" cstate="print">
+                      <a:extLst>
+                        <a:ext uri="{28A0092B-C50C-407E-A947-70E740481C1C}">
+                          <a14:useLocalDpi xmlns:a14="http://schemas.microsoft.com/office/drawing/2010/main" val="0"/>
+                        </a:ext>
+                      </a:extLst>
+                    </a:blip>
+                    <a:stretch>
+                      <a:fillRect/>
+                    </a:stretch>
+                  </pic:blipFill>
+                  <pic:spPr>
+                    <a:xfrm>
+                      <a:off x="0" y="0"/>
+                      <a:ext cx="6877050" cy="7477125"/>
+                    </a:xfrm>
+                    <a:prstGeom prst="rect">
+                      <a:avLst/>
+                    </a:prstGeom>
+                  </pic:spPr>
+                </pic:pic>
+              </a:graphicData>
+            </a:graphic>
+            <wp14:sizeRelH relativeFrom="margin">
+              <wp14:pctWidth>0</wp14:pctWidth>
+            </wp14:sizeRelH>
+            <wp14:sizeRelV relativeFrom="margin">
+              <wp14:pctHeight>0</wp14:pctHeight>
+            </wp14:sizeRelV>
+          </wp:anchor>
+        </w:drawing>
+      </w:r>
+    </w:p>
     <w:p/>
     <w:p/>
+    <w:p>
+      <w:r>
+        <w:t>3.2.4 Indexes</w:t>
+      </w:r>
+    </w:p>
     <w:p/>
     <w:p>
       <w:r>
-        <w:t>3.2.4 Indexes</w:t>
+        <w:t>3.3 Graph Database</w:t>
+      </w:r>
+    </w:p>
+    <w:p>
+      <w:r>
+        <w:t>3.3.1 Queries handled</w:t>
+      </w:r>
+    </w:p>
+    <w:p>
+      <w:r>
+        <w:t>3.3.2 Entities handled</w:t>
+      </w:r>
+    </w:p>
+    <w:p>
+      <w:r>
+        <w:lastRenderedPageBreak/>
+        <w:t xml:space="preserve">3.3.3 Graph Structure  </w:t>
+      </w:r>
+    </w:p>
+    <w:p>
+      <w:r>
+        <w:t>3.3.4 Indexes</w:t>
       </w:r>
     </w:p>
     <w:p/>
     <w:p>
       <w:r>
-        <w:t>3.3 Graph Database</w:t>
-      </w:r>
-    </w:p>
-    <w:p>
-      <w:r>
-        <w:t>3.3.1 Queries handled</w:t>
-      </w:r>
-    </w:p>
-    <w:p>
-      <w:r>
-        <w:t>3.3.2 Entities handled</w:t>
-      </w:r>
-    </w:p>
-    <w:p>
-      <w:r>
-        <w:t xml:space="preserve">3.3.3 Graph Structure  </w:t>
-      </w:r>
-    </w:p>
-    <w:p>
-      <w:r>
-        <w:t>3.3.4 Indexes</w:t>
+        <w:t>3.4 Redundancies and consistency management</w:t>
       </w:r>
     </w:p>
     <w:p/>
     <w:p>
       <w:r>
-        <w:t>3.4 Redundancies and consistency management</w:t>
+        <w:t>3.5 Db properties</w:t>
+      </w:r>
+    </w:p>
+    <w:p>
+      <w:r>
+        <w:t>3.5.1 Availability</w:t>
+      </w:r>
+    </w:p>
+    <w:p>
+      <w:r>
+        <w:t>3.5.2 Replicas</w:t>
+      </w:r>
+    </w:p>
+    <w:p>
+      <w:r>
+        <w:t>3.5.3 Eventual consistency</w:t>
+      </w:r>
+    </w:p>
+    <w:p>
+      <w:r>
+        <w:t xml:space="preserve">3.5.4 </w:t>
+      </w:r>
+      <w:proofErr w:type="spellStart"/>
+      <w:r>
+        <w:t>Sharding</w:t>
+      </w:r>
+      <w:proofErr w:type="spellEnd"/>
+    </w:p>
+    <w:p>
+      <w:r>
+        <w:t>3.5.5 Pros and drawbacks</w:t>
       </w:r>
     </w:p>
     <w:p/>
     <w:p>
       <w:r>
-        <w:t>3.5 Db properties</w:t>
-      </w:r>
-    </w:p>
-    <w:p>
-      <w:r>
-        <w:t>3.5.1 Availability</w:t>
-      </w:r>
-    </w:p>
-    <w:p>
-      <w:r>
-        <w:t>3.5.2 Replicas</w:t>
-      </w:r>
-    </w:p>
-    <w:p>
-      <w:r>
-        <w:t>3.5.3 Eventual consistency</w:t>
-      </w:r>
-    </w:p>
-    <w:p>
-      <w:r>
-        <w:t xml:space="preserve">3.5.4 </w:t>
+        <w:t>3.6 Clients, servers, daemon threads</w:t>
+      </w:r>
+    </w:p>
+    <w:p/>
+    <w:p>
+      <w:r>
+        <w:t>3.</w:t>
+      </w:r>
+      <w:r>
+        <w:t>7</w:t>
+      </w:r>
+      <w:r>
+        <w:t xml:space="preserve"> Technologies and frameworks</w:t>
+      </w:r>
+    </w:p>
+    <w:p>
+      <w:pPr>
+        <w:pStyle w:val="Heading1"/>
+      </w:pPr>
+      <w:bookmarkStart w:id="9" w:name="_Toc58939552"/>
+      <w:r>
+        <w:t>4 Implementation Stage</w:t>
+      </w:r>
+      <w:bookmarkEnd w:id="9"/>
+    </w:p>
+    <w:p>
+      <w:r>
+        <w:t xml:space="preserve">4.1 Package </w:t>
+      </w:r>
+      <w:r>
+        <w:t>structure and information hiding</w:t>
+      </w:r>
+    </w:p>
+    <w:p>
+      <w:r>
+        <w:t>4.1.1 Packaging strategy and information hiding</w:t>
+      </w:r>
+    </w:p>
+    <w:p>
+      <w:r>
+        <w:t>4.1.2 UML package diagram</w:t>
+      </w:r>
+    </w:p>
+    <w:p/>
+    <w:p>
+      <w:r>
+        <w:t>4.2 APIs and SPIs</w:t>
+      </w:r>
+    </w:p>
+    <w:p/>
+    <w:p>
+      <w:r>
+        <w:t>4.3 Main tools</w:t>
+      </w:r>
+    </w:p>
+    <w:p>
+      <w:r>
+        <w:t>4.3.1 GSON</w:t>
+      </w:r>
+    </w:p>
+    <w:p>
+      <w:r>
+        <w:t>4.3.2 Caching mechanism and multimedia management</w:t>
+      </w:r>
+    </w:p>
+    <w:p>
+      <w:r>
+        <w:t xml:space="preserve">4.3.3 Password </w:t>
       </w:r>
       <w:proofErr w:type="spellStart"/>
       <w:r>
-        <w:t>Sharding</w:t>
+        <w:t>Encryptor</w:t>
       </w:r>
       <w:proofErr w:type="spellEnd"/>
     </w:p>
     <w:p>
       <w:r>
-        <w:t>3.5.5 Pros and drawbacks</w:t>
+        <w:t>4.3.4 Logger</w:t>
       </w:r>
     </w:p>
     <w:p/>
     <w:p>
       <w:r>
-        <w:t>3.6 Clients, servers, daemon threads</w:t>
+        <w:t>4.4 Analytics queries</w:t>
+      </w:r>
+    </w:p>
+    <w:p>
+      <w:r>
+        <w:t>4.4.1 User Rankings</w:t>
+      </w:r>
+    </w:p>
+    <w:p>
+      <w:r>
+        <w:t>4.4.2 Pokémon Rankings</w:t>
+      </w:r>
+    </w:p>
+    <w:p>
+      <w:r>
+        <w:t>4.4.3 Usage Statistics</w:t>
+      </w:r>
+    </w:p>
+    <w:p>
+      <w:r>
+        <w:t>4.4.4 Dynamic Catch Rate</w:t>
       </w:r>
     </w:p>
     <w:p/>
     <w:p>
       <w:r>
-        <w:t>3.</w:t>
-      </w:r>
-      <w:r>
-        <w:t>7</w:t>
-      </w:r>
-      <w:r>
-        <w:t xml:space="preserve"> Technologies and frameworks</w:t>
-      </w:r>
-    </w:p>
-    <w:p>
-      <w:pPr>
-        <w:pStyle w:val="Heading1"/>
-      </w:pPr>
-      <w:bookmarkStart w:id="9" w:name="_Toc58939552"/>
-      <w:r>
-        <w:t>4 Implementation Stage</w:t>
-      </w:r>
-      <w:bookmarkEnd w:id="9"/>
-    </w:p>
-    <w:p>
-      <w:r>
-        <w:t xml:space="preserve">4.1 Package </w:t>
-      </w:r>
-      <w:r>
-        <w:t>structure and information hiding</w:t>
-      </w:r>
-    </w:p>
-    <w:p>
-      <w:r>
-        <w:t>4.1.1 Packaging strategy and information hiding</w:t>
-      </w:r>
-    </w:p>
-    <w:p>
-      <w:r>
-        <w:t>4.1.2 UML package diagram</w:t>
-      </w:r>
-    </w:p>
-    <w:p/>
-    <w:p>
-      <w:r>
-        <w:t>4.2 APIs and SPIs</w:t>
-      </w:r>
-    </w:p>
-    <w:p/>
-    <w:p>
-      <w:r>
-        <w:t>4.3 Main tools</w:t>
-      </w:r>
-    </w:p>
-    <w:p>
-      <w:r>
-        <w:t>4.3.1 GSON</w:t>
-      </w:r>
-    </w:p>
-    <w:p>
-      <w:r>
-        <w:t>4.3.2 Caching mechanism and multimedia management</w:t>
-      </w:r>
-    </w:p>
-    <w:p>
-      <w:r>
-        <w:t xml:space="preserve">4.3.3 Password </w:t>
-      </w:r>
-      <w:proofErr w:type="spellStart"/>
-      <w:r>
-        <w:t>Encryptor</w:t>
-      </w:r>
-      <w:proofErr w:type="spellEnd"/>
-    </w:p>
-    <w:p>
-      <w:r>
-        <w:t>4.3.4 Logger</w:t>
-      </w:r>
-    </w:p>
-    <w:p/>
-    <w:p>
-      <w:r>
-        <w:t>4.4 Analytics queries</w:t>
-      </w:r>
-    </w:p>
-    <w:p>
-      <w:r>
-        <w:t>4.4.1 User Rankings</w:t>
-      </w:r>
-    </w:p>
-    <w:p>
-      <w:r>
-        <w:t>4.4.2 Pokémon Rankings</w:t>
-      </w:r>
-    </w:p>
-    <w:p>
-      <w:r>
-        <w:t>4.4.3 Usage Statistics</w:t>
-      </w:r>
-    </w:p>
-    <w:p>
-      <w:r>
-        <w:t>4.4.4 Dynamic Catch Rate</w:t>
-      </w:r>
-    </w:p>
-    <w:p/>
-    <w:p>
-      <w:r>
         <w:t>4.5 Business logic</w:t>
       </w:r>
     </w:p>
@@ -10262,7 +10261,6 @@
     </w:p>
     <w:p>
       <w:r>
-        <w:lastRenderedPageBreak/>
         <w:t>4.5.2 Dynamic Catch Rate computing</w:t>
       </w:r>
     </w:p>

</xml_diff>